<commit_message>
"Docs": make more details about this project
</commit_message>
<xml_diff>
--- a/work/proposal_paper_part2.docx
+++ b/work/proposal_paper_part2.docx
@@ -13,7 +13,6 @@
           <w:sz w:val="24"/>
         </w:rPr>
       </w:pPr>
-      <w:bookmarkStart w:id="0" w:name="_GoBack"/>
       <w:r>
         <w:rPr>
           <w:rFonts w:ascii="宋体" w:eastAsia="宋体" w:hAnsi="宋体" w:cs="宋体"/>
@@ -509,7 +508,25 @@
           <w:kern w:val="0"/>
           <w:sz w:val="24"/>
         </w:rPr>
-        <w:t xml:space="preserve"> hours on a single Nvidia V100 GPU, which is the GPU resource in the AWS p3.2xlage instance. With spot pricing, whi</w:t>
+        <w:t xml:space="preserve"> hours on a single Nvidia V100 GPU, which is the GPU resource in the AWS p3.2xla</w:t>
+      </w:r>
+      <w:r>
+        <w:rPr>
+          <w:rFonts w:ascii="宋体" w:eastAsia="宋体" w:hAnsi="宋体" w:cs="宋体"/>
+          <w:kern w:val="0"/>
+          <w:sz w:val="24"/>
+        </w:rPr>
+        <w:t>r</w:t>
+      </w:r>
+      <w:bookmarkStart w:id="0" w:name="_GoBack"/>
+      <w:bookmarkEnd w:id="0"/>
+      <w:r>
+        <w:rPr>
+          <w:rFonts w:ascii="宋体" w:eastAsia="宋体" w:hAnsi="宋体" w:cs="宋体"/>
+          <w:kern w:val="0"/>
+          <w:sz w:val="24"/>
+        </w:rPr>
+        <w:t>ge instance. With spot pricing, whi</w:t>
       </w:r>
       <w:r>
         <w:rPr>
@@ -672,7 +689,6 @@
         <w:t xml:space="preserve">. </w:t>
       </w:r>
     </w:p>
-    <w:bookmarkEnd w:id="0"/>
     <w:p/>
     <w:sectPr>
       <w:pgSz w:w="12240" w:h="15840"/>
@@ -1302,6 +1318,18 @@
       <w:szCs w:val="36"/>
     </w:rPr>
   </w:style>
+  <w:style w:type="character" w:styleId="a6">
+    <w:name w:val="FollowedHyperlink"/>
+    <w:basedOn w:val="a0"/>
+    <w:uiPriority w:val="99"/>
+    <w:semiHidden/>
+    <w:unhideWhenUsed/>
+    <w:rsid w:val="00EF480F"/>
+    <w:rPr>
+      <w:color w:val="954F72" w:themeColor="followedHyperlink"/>
+      <w:u w:val="single"/>
+    </w:rPr>
+  </w:style>
 </w:styles>
 </file>
 

</xml_diff>